<commit_message>
feat: Update resume files
</commit_message>
<xml_diff>
--- a/src/main/resources/resume/shelenkov_en.docx
+++ b/src/main/resources/resume/shelenkov_en.docx
@@ -98,7 +98,7 @@
           <w:szCs w:val="28"/>
           <w:lang w:val="en-US" w:eastAsia="ru-RU"/>
         </w:rPr>
-        <w:t xml:space="preserve"> </w:t>
+        <w:t xml:space="preserve"> Anton </w:t>
       </w:r>
       <w:r>
         <w:rPr>
@@ -109,17 +109,6 @@
           <w:szCs w:val="28"/>
           <w:lang w:val="en-US" w:eastAsia="ru-RU"/>
         </w:rPr>
-        <w:t xml:space="preserve">Anton </w:t>
-      </w:r>
-      <w:r>
-        <w:rPr>
-          <w:rFonts w:ascii="Arial" w:hAnsi="Arial" w:cs="Arial"/>
-          <w:b/>
-          <w:noProof/>
-          <w:sz w:val="28"/>
-          <w:szCs w:val="28"/>
-          <w:lang w:val="en-US" w:eastAsia="ru-RU"/>
-        </w:rPr>
         <w:t>Mikhailovich</w:t>
       </w:r>
     </w:p>
@@ -218,11 +207,13 @@
         <w:spacing w:after="0" w:line="360" w:lineRule="auto"/>
         <w:rPr>
           <w:rFonts w:ascii="Arial" w:hAnsi="Arial" w:cs="Arial"/>
-        </w:rPr>
-      </w:pPr>
-      <w:r>
-        <w:rPr>
-          <w:rFonts w:ascii="Arial" w:hAnsi="Arial" w:cs="Arial"/>
+          <w:lang w:val="en-US"/>
+        </w:rPr>
+      </w:pPr>
+      <w:r>
+        <w:rPr>
+          <w:rFonts w:ascii="Arial" w:hAnsi="Arial" w:cs="Arial"/>
+          <w:lang w:val="en-US"/>
         </w:rPr>
         <w:t>+7-926-534-26-61</w:t>
       </w:r>
@@ -235,6 +226,7 @@
           <w:rFonts w:ascii="Arial" w:hAnsi="Arial" w:cs="Arial"/>
           <w:color w:val="auto"/>
           <w:u w:val="none"/>
+          <w:lang w:val="en-US"/>
         </w:rPr>
       </w:pPr>
       <w:hyperlink r:id="rId10" w:history="1">
@@ -254,6 +246,7 @@
             <w:rFonts w:ascii="Arial" w:hAnsi="Arial" w:cs="Arial"/>
             <w:color w:val="auto"/>
             <w:u w:val="none"/>
+            <w:lang w:val="en-US"/>
           </w:rPr>
           <w:t>@</w:t>
         </w:r>
@@ -273,10 +266,10 @@
             <w:rFonts w:ascii="Arial" w:hAnsi="Arial" w:cs="Arial"/>
             <w:color w:val="auto"/>
             <w:u w:val="none"/>
+            <w:lang w:val="en-US"/>
           </w:rPr>
           <w:t>.</w:t>
         </w:r>
-        <w:proofErr w:type="spellStart"/>
         <w:r>
           <w:rPr>
             <w:rStyle w:val="a3"/>
@@ -287,7 +280,6 @@
           </w:rPr>
           <w:t>ru</w:t>
         </w:r>
-        <w:proofErr w:type="spellEnd"/>
       </w:hyperlink>
     </w:p>
     <w:p>
@@ -295,6 +287,7 @@
         <w:spacing w:after="0" w:line="360" w:lineRule="auto"/>
         <w:rPr>
           <w:rStyle w:val="a3"/>
+          <w:lang w:val="en-US"/>
         </w:rPr>
       </w:pPr>
       <w:hyperlink r:id="rId11" w:history="1">
@@ -302,6 +295,7 @@
           <w:rPr>
             <w:rStyle w:val="a3"/>
             <w:rFonts w:ascii="Arial" w:hAnsi="Arial" w:cs="Arial"/>
+            <w:lang w:val="en-US"/>
           </w:rPr>
           <w:t>https://github.com/Anshelen</w:t>
         </w:r>
@@ -315,6 +309,7 @@
         <w:spacing w:after="0" w:line="360" w:lineRule="auto"/>
         <w:rPr>
           <w:rStyle w:val="a3"/>
+          <w:lang w:val="en-US"/>
         </w:rPr>
       </w:pPr>
       <w:hyperlink r:id="rId12" w:history="1">
@@ -322,6 +317,7 @@
           <w:rPr>
             <w:rStyle w:val="a3"/>
             <w:rFonts w:ascii="Arial" w:hAnsi="Arial" w:cs="Arial"/>
+            <w:lang w:val="en-US"/>
           </w:rPr>
           <w:t>https://shelenkov.herokuapp.com/</w:t>
         </w:r>
@@ -332,6 +328,7 @@
         <w:spacing w:after="0" w:line="360" w:lineRule="auto"/>
         <w:rPr>
           <w:rFonts w:ascii="Arial" w:hAnsi="Arial" w:cs="Arial"/>
+          <w:lang w:val="en-US"/>
         </w:rPr>
       </w:pPr>
     </w:p>
@@ -418,14 +415,7 @@
           <w:rFonts w:ascii="Arial" w:hAnsi="Arial" w:cs="Arial"/>
           <w:lang w:val="en-US"/>
         </w:rPr>
-        <w:t xml:space="preserve">software development </w:t>
-      </w:r>
-      <w:r>
-        <w:rPr>
-          <w:rFonts w:ascii="Arial" w:hAnsi="Arial" w:cs="Arial"/>
-          <w:lang w:val="en-US"/>
-        </w:rPr>
-        <w:t>as a Java backend developer</w:t>
+        <w:t>software development as a Java backend developer</w:t>
       </w:r>
       <w:r>
         <w:rPr>
@@ -690,14 +680,7 @@
           <w:rFonts w:ascii="Arial" w:hAnsi="Arial" w:cs="Arial"/>
           <w:lang w:val="en-US"/>
         </w:rPr>
-        <w:t xml:space="preserve"> </w:t>
-      </w:r>
-      <w:r>
-        <w:rPr>
-          <w:rFonts w:ascii="Arial" w:hAnsi="Arial" w:cs="Arial"/>
-          <w:lang w:val="en-US"/>
-        </w:rPr>
-        <w:t>project</w:t>
+        <w:t xml:space="preserve"> project</w:t>
       </w:r>
       <w:r>
         <w:rPr>
@@ -988,21 +971,7 @@
           <w:rFonts w:ascii="Arial" w:hAnsi="Arial" w:cs="Arial"/>
           <w:lang w:val="en-US"/>
         </w:rPr>
-        <w:t xml:space="preserve">algorithms and data structures, </w:t>
-      </w:r>
-      <w:r>
-        <w:rPr>
-          <w:rFonts w:ascii="Arial" w:hAnsi="Arial" w:cs="Arial"/>
-          <w:lang w:val="en-US"/>
-        </w:rPr>
-        <w:t xml:space="preserve">understanding </w:t>
-      </w:r>
-      <w:r>
-        <w:rPr>
-          <w:rFonts w:ascii="Arial" w:hAnsi="Arial" w:cs="Arial"/>
-          <w:lang w:val="en-US"/>
-        </w:rPr>
-        <w:t>of OOP and client-server architecture</w:t>
+        <w:t>algorithms and data structures, understanding of OOP and client-server architecture</w:t>
       </w:r>
     </w:p>
     <w:p>
@@ -1302,14 +1271,7 @@
           <w:rFonts w:ascii="Arial" w:hAnsi="Arial" w:cs="Arial"/>
           <w:lang w:val="en-US"/>
         </w:rPr>
-        <w:t xml:space="preserve">Experience </w:t>
-      </w:r>
-      <w:r>
-        <w:rPr>
-          <w:rFonts w:ascii="Arial" w:hAnsi="Arial" w:cs="Arial"/>
-          <w:lang w:val="en-US"/>
-        </w:rPr>
-        <w:t>in using</w:t>
+        <w:t>Experience in using</w:t>
       </w:r>
       <w:r>
         <w:rPr>
@@ -1527,14 +1489,7 @@
           <w:rFonts w:ascii="Arial" w:hAnsi="Arial" w:cs="Arial"/>
           <w:lang w:val="en-US"/>
         </w:rPr>
-        <w:t>Experience</w:t>
-      </w:r>
-      <w:r>
-        <w:rPr>
-          <w:rFonts w:ascii="Arial" w:hAnsi="Arial" w:cs="Arial"/>
-          <w:lang w:val="en-US"/>
-        </w:rPr>
-        <w:t xml:space="preserve"> in web technologies</w:t>
+        <w:t>Experience in web technologies</w:t>
       </w:r>
       <w:r>
         <w:rPr>
@@ -2468,6 +2423,34 @@
         </w:rPr>
         <w:t xml:space="preserve"> acquiring system</w:t>
       </w:r>
+      <w:r>
+        <w:rPr>
+          <w:rFonts w:ascii="Arial" w:hAnsi="Arial" w:cs="Arial"/>
+          <w:lang w:val="en-US"/>
+        </w:rPr>
+        <w:t xml:space="preserve">, </w:t>
+      </w:r>
+      <w:r>
+        <w:rPr>
+          <w:rFonts w:ascii="Arial" w:hAnsi="Arial" w:cs="Arial"/>
+          <w:lang w:val="en-US"/>
+        </w:rPr>
+        <w:t> implement</w:t>
+      </w:r>
+      <w:r>
+        <w:rPr>
+          <w:rFonts w:ascii="Arial" w:hAnsi="Arial" w:cs="Arial"/>
+          <w:lang w:val="en-US"/>
+        </w:rPr>
+        <w:t>ed</w:t>
+      </w:r>
+      <w:r>
+        <w:rPr>
+          <w:rFonts w:ascii="Arial" w:hAnsi="Arial" w:cs="Arial"/>
+          <w:lang w:val="en-US"/>
+        </w:rPr>
+        <w:t xml:space="preserve"> partial payments and automatic refunds</w:t>
+      </w:r>
     </w:p>
     <w:p>
       <w:pPr>
@@ -2550,7 +2533,16 @@
           <w:rFonts w:ascii="Arial" w:hAnsi="Arial" w:cs="Arial"/>
           <w:lang w:val="en-US"/>
         </w:rPr>
-        <w:t>bottlenecks</w:t>
+        <w:t>bottleneck</w:t>
+      </w:r>
+      <w:bookmarkStart w:id="0" w:name="_GoBack"/>
+      <w:bookmarkEnd w:id="0"/>
+      <w:r>
+        <w:rPr>
+          <w:rFonts w:ascii="Arial" w:hAnsi="Arial" w:cs="Arial"/>
+          <w:lang w:val="en-US"/>
+        </w:rPr>
+        <w:t>s</w:t>
       </w:r>
       <w:r>
         <w:rPr>
@@ -3598,6 +3590,7 @@
           <w:sz w:val="24"/>
           <w:szCs w:val="24"/>
           <w:u w:val="single"/>
+          <w:lang w:val="en-US"/>
         </w:rPr>
       </w:pPr>
       <w:r>
@@ -3618,6 +3611,7 @@
           <w:sz w:val="24"/>
           <w:szCs w:val="24"/>
           <w:u w:val="single"/>
+          <w:lang w:val="en-US"/>
         </w:rPr>
         <w:t>:</w:t>
       </w:r>
@@ -3809,16 +3803,7 @@
           <w:rFonts w:ascii="Arial" w:hAnsi="Arial" w:cs="Arial"/>
           <w:lang w:val="en-US"/>
         </w:rPr>
-        <w:t xml:space="preserve"> M</w:t>
-      </w:r>
-      <w:bookmarkStart w:id="0" w:name="_GoBack"/>
-      <w:bookmarkEnd w:id="0"/>
-      <w:r>
-        <w:rPr>
-          <w:rFonts w:ascii="Arial" w:hAnsi="Arial" w:cs="Arial"/>
-          <w:lang w:val="en-US"/>
-        </w:rPr>
-        <w:t>ethods</w:t>
+        <w:t xml:space="preserve"> Methods</w:t>
       </w:r>
       <w:r>
         <w:rPr>
@@ -3914,14 +3899,7 @@
           <w:rFonts w:ascii="Arial" w:hAnsi="Arial" w:cs="Arial"/>
           <w:lang w:val="en-US"/>
         </w:rPr>
-        <w:t xml:space="preserve"> </w:t>
-      </w:r>
-      <w:r>
-        <w:rPr>
-          <w:rFonts w:ascii="Arial" w:hAnsi="Arial" w:cs="Arial"/>
-          <w:lang w:val="en-US"/>
-        </w:rPr>
-        <w:t>Data structures</w:t>
+        <w:t xml:space="preserve"> Data structures</w:t>
       </w:r>
       <w:r>
         <w:rPr>
@@ -3965,15 +3943,7 @@
             <w:rFonts w:ascii="Arial" w:hAnsi="Arial" w:cs="Arial"/>
             <w:lang w:val="en-US"/>
           </w:rPr>
-          <w:t>https://stepik.org/cert/</w:t>
-        </w:r>
-        <w:r>
-          <w:rPr>
-            <w:rStyle w:val="a3"/>
-            <w:rFonts w:ascii="Arial" w:hAnsi="Arial" w:cs="Arial"/>
-            <w:lang w:val="en-US"/>
-          </w:rPr>
-          <w:t>194175</w:t>
+          <w:t>https://stepik.org/cert/194175</w:t>
         </w:r>
       </w:hyperlink>
     </w:p>
@@ -6075,6 +6045,7 @@
   <w:style w:type="character" w:default="1" w:styleId="a0">
     <w:name w:val="Default Paragraph Font"/>
     <w:uiPriority w:val="1"/>
+    <w:semiHidden/>
     <w:unhideWhenUsed/>
   </w:style>
   <w:style w:type="table" w:default="1" w:styleId="a1">
@@ -6396,6 +6367,7 @@
   <w:style w:type="character" w:default="1" w:styleId="a0">
     <w:name w:val="Default Paragraph Font"/>
     <w:uiPriority w:val="1"/>
+    <w:semiHidden/>
     <w:unhideWhenUsed/>
   </w:style>
   <w:style w:type="table" w:default="1" w:styleId="a1">
@@ -6844,7 +6816,7 @@
 </file>
 
 <file path=customXml/itemProps1.xml><?xml version="1.0" encoding="utf-8"?>
-<ds:datastoreItem xmlns:ds="http://schemas.openxmlformats.org/officeDocument/2006/customXml" ds:itemID="{CEC84C8E-9351-44F2-94E6-EA16098B5718}">
+<ds:datastoreItem xmlns:ds="http://schemas.openxmlformats.org/officeDocument/2006/customXml" ds:itemID="{BB2DA3BB-B831-402B-AB38-ED055EF2ED60}">
   <ds:schemaRefs>
     <ds:schemaRef ds:uri="http://schemas.openxmlformats.org/officeDocument/2006/bibliography"/>
   </ds:schemaRefs>

</xml_diff>